<commit_message>
Implementati tutti i blocchi
</commit_message>
<xml_diff>
--- a/Scartch - Specifiche upd.docx
+++ b/Scartch - Specifiche upd.docx
@@ -1841,34 +1841,60 @@
         <w:tc>
           <w:tcPr>
             <w:tcW w:w="2499" w:type="dxa"/>
-            <w:shd w:val="clear" w:color="auto" w:fill="auto"/>
-          </w:tcPr>
-          <w:p>
-            <w:r>
+            <w:shd w:val="clear" w:color="auto" w:fill="BFBFBF" w:themeFill="background1" w:themeFillShade="BF"/>
+          </w:tcPr>
+          <w:p>
+            <w:pPr>
+              <w:rPr>
+                <w:strike/>
+              </w:rPr>
+            </w:pPr>
+            <w:r>
+              <w:rPr>
+                <w:strike/>
+              </w:rPr>
               <w:t xml:space="preserve">Rivolgiti verso {altro </w:t>
             </w:r>
             <w:proofErr w:type="spellStart"/>
             <w:r>
+              <w:rPr>
+                <w:strike/>
+              </w:rPr>
               <w:t>Attore|testa</w:t>
             </w:r>
             <w:proofErr w:type="spellEnd"/>
             <w:r>
+              <w:rPr>
+                <w:strike/>
+              </w:rPr>
               <w:t xml:space="preserve"> </w:t>
             </w:r>
             <w:proofErr w:type="spellStart"/>
             <w:r>
+              <w:rPr>
+                <w:strike/>
+              </w:rPr>
               <w:t>utente|mano</w:t>
             </w:r>
             <w:proofErr w:type="spellEnd"/>
             <w:r>
+              <w:rPr>
+                <w:strike/>
+              </w:rPr>
               <w:t xml:space="preserve"> dx utente| mano </w:t>
             </w:r>
             <w:proofErr w:type="spellStart"/>
             <w:r>
+              <w:rPr>
+                <w:strike/>
+              </w:rPr>
               <w:t>sx</w:t>
             </w:r>
             <w:proofErr w:type="spellEnd"/>
             <w:r>
+              <w:rPr>
+                <w:strike/>
+              </w:rPr>
               <w:t xml:space="preserve"> utente}</w:t>
             </w:r>
           </w:p>
@@ -1878,7 +1904,15 @@
             <w:tcW w:w="1404" w:type="dxa"/>
           </w:tcPr>
           <w:p>
-            <w:r>
+            <w:pPr>
+              <w:rPr>
+                <w:strike/>
+              </w:rPr>
+            </w:pPr>
+            <w:r>
+              <w:rPr>
+                <w:strike/>
+              </w:rPr>
               <w:t>Movimento</w:t>
             </w:r>
           </w:p>
@@ -1888,12 +1922,23 @@
             <w:tcW w:w="1377" w:type="dxa"/>
           </w:tcPr>
           <w:p>
+            <w:pPr>
+              <w:rPr>
+                <w:strike/>
+              </w:rPr>
+            </w:pPr>
             <w:proofErr w:type="spellStart"/>
             <w:r>
+              <w:rPr>
+                <w:strike/>
+              </w:rPr>
               <w:t>Sempl</w:t>
             </w:r>
             <w:proofErr w:type="spellEnd"/>
             <w:r>
+              <w:rPr>
+                <w:strike/>
+              </w:rPr>
               <w:t>.</w:t>
             </w:r>
           </w:p>
@@ -1903,7 +1948,15 @@
             <w:tcW w:w="4342" w:type="dxa"/>
           </w:tcPr>
           <w:p>
-            <w:r>
+            <w:pPr>
+              <w:rPr>
+                <w:strike/>
+              </w:rPr>
+            </w:pPr>
+            <w:r>
+              <w:rPr>
+                <w:strike/>
+              </w:rPr>
               <w:t>Ruota l’attore in modo da rivolgerlo verso l’attore specificato o verso la posizione dell’utente in VR.</w:t>
             </w:r>
           </w:p>
@@ -1972,59 +2025,253 @@
         <w:tc>
           <w:tcPr>
             <w:tcW w:w="2499" w:type="dxa"/>
+            <w:shd w:val="clear" w:color="auto" w:fill="BFBFBF" w:themeFill="background1" w:themeFillShade="BF"/>
+          </w:tcPr>
+          <w:p>
+            <w:pPr>
+              <w:rPr>
+                <w:strike/>
+              </w:rPr>
+            </w:pPr>
+            <w:r>
+              <w:rPr>
+                <w:strike/>
+                <w:shd w:val="clear" w:color="auto" w:fill="BFBFBF" w:themeFill="background1" w:themeFillShade="BF"/>
+              </w:rPr>
+              <w:t xml:space="preserve">Vai alla posizione di {altro </w:t>
+            </w:r>
+            <w:proofErr w:type="spellStart"/>
+            <w:r>
+              <w:rPr>
+                <w:strike/>
+                <w:shd w:val="clear" w:color="auto" w:fill="BFBFBF" w:themeFill="background1" w:themeFillShade="BF"/>
+              </w:rPr>
+              <w:t>Attore|testa</w:t>
+            </w:r>
+            <w:proofErr w:type="spellEnd"/>
+            <w:r>
+              <w:rPr>
+                <w:strike/>
+                <w:shd w:val="clear" w:color="auto" w:fill="BFBFBF" w:themeFill="background1" w:themeFillShade="BF"/>
+              </w:rPr>
+              <w:t xml:space="preserve"> </w:t>
+            </w:r>
+            <w:proofErr w:type="spellStart"/>
+            <w:r>
+              <w:rPr>
+                <w:strike/>
+                <w:shd w:val="clear" w:color="auto" w:fill="BFBFBF" w:themeFill="background1" w:themeFillShade="BF"/>
+              </w:rPr>
+              <w:t>utente|mano</w:t>
+            </w:r>
+            <w:proofErr w:type="spellEnd"/>
+            <w:r>
+              <w:rPr>
+                <w:strike/>
+                <w:shd w:val="clear" w:color="auto" w:fill="BFBFBF" w:themeFill="background1" w:themeFillShade="BF"/>
+              </w:rPr>
+              <w:t xml:space="preserve"> dx utente|</w:t>
+            </w:r>
+            <w:r>
+              <w:rPr>
+                <w:strike/>
+              </w:rPr>
+              <w:t xml:space="preserve"> mano </w:t>
+            </w:r>
+            <w:proofErr w:type="spellStart"/>
+            <w:r>
+              <w:rPr>
+                <w:strike/>
+              </w:rPr>
+              <w:t>sx</w:t>
+            </w:r>
+            <w:proofErr w:type="spellEnd"/>
+            <w:r>
+              <w:rPr>
+                <w:strike/>
+              </w:rPr>
+              <w:t xml:space="preserve"> utente}</w:t>
+            </w:r>
+          </w:p>
+        </w:tc>
+        <w:tc>
+          <w:tcPr>
+            <w:tcW w:w="1404" w:type="dxa"/>
+          </w:tcPr>
+          <w:p>
+            <w:pPr>
+              <w:rPr>
+                <w:strike/>
+              </w:rPr>
+            </w:pPr>
+            <w:r>
+              <w:rPr>
+                <w:strike/>
+              </w:rPr>
+              <w:t>Movimento</w:t>
+            </w:r>
+          </w:p>
+        </w:tc>
+        <w:tc>
+          <w:tcPr>
+            <w:tcW w:w="1377" w:type="dxa"/>
+          </w:tcPr>
+          <w:p>
+            <w:pPr>
+              <w:rPr>
+                <w:strike/>
+              </w:rPr>
+            </w:pPr>
+            <w:proofErr w:type="spellStart"/>
+            <w:r>
+              <w:rPr>
+                <w:strike/>
+              </w:rPr>
+              <w:t>Sempl</w:t>
+            </w:r>
+            <w:proofErr w:type="spellEnd"/>
+            <w:r>
+              <w:rPr>
+                <w:strike/>
+              </w:rPr>
+              <w:t>.</w:t>
+            </w:r>
+          </w:p>
+        </w:tc>
+        <w:tc>
+          <w:tcPr>
+            <w:tcW w:w="4342" w:type="dxa"/>
+          </w:tcPr>
+          <w:p>
+            <w:pPr>
+              <w:rPr>
+                <w:strike/>
+              </w:rPr>
+            </w:pPr>
+            <w:r>
+              <w:rPr>
+                <w:strike/>
+              </w:rPr>
+              <w:t>Porta l’attore nella posizione di un altro attore o dell’utente.</w:t>
+            </w:r>
+          </w:p>
+        </w:tc>
+      </w:tr>
+      <w:tr>
+        <w:tc>
+          <w:tcPr>
+            <w:tcW w:w="2499" w:type="dxa"/>
+            <w:shd w:val="clear" w:color="auto" w:fill="A8D08D" w:themeFill="accent6" w:themeFillTint="99"/>
+          </w:tcPr>
+          <w:p>
+            <w:r>
+              <w:t>Cambia {</w:t>
+            </w:r>
+            <w:proofErr w:type="spellStart"/>
+            <w:r>
+              <w:t>x|y|z</w:t>
+            </w:r>
+            <w:proofErr w:type="spellEnd"/>
+            <w:r>
+              <w:t xml:space="preserve">} di </w:t>
+            </w:r>
+            <w:proofErr w:type="gramStart"/>
+            <w:r>
+              <w:t>(  )</w:t>
+            </w:r>
+            <w:proofErr w:type="gramEnd"/>
+          </w:p>
+        </w:tc>
+        <w:tc>
+          <w:tcPr>
+            <w:tcW w:w="1404" w:type="dxa"/>
             <w:shd w:val="clear" w:color="auto" w:fill="auto"/>
           </w:tcPr>
           <w:p>
             <w:r>
-              <w:t xml:space="preserve">Vai alla posizione di {altro </w:t>
-            </w:r>
+              <w:t>Movimento</w:t>
+            </w:r>
+          </w:p>
+        </w:tc>
+        <w:tc>
+          <w:tcPr>
+            <w:tcW w:w="1377" w:type="dxa"/>
+            <w:shd w:val="clear" w:color="auto" w:fill="auto"/>
+          </w:tcPr>
+          <w:p>
             <w:proofErr w:type="spellStart"/>
             <w:r>
-              <w:t>Attore|testa</w:t>
+              <w:t>Sempl</w:t>
             </w:r>
             <w:proofErr w:type="spellEnd"/>
             <w:r>
-              <w:t xml:space="preserve"> </w:t>
+              <w:t>.</w:t>
+            </w:r>
+          </w:p>
+        </w:tc>
+        <w:tc>
+          <w:tcPr>
+            <w:tcW w:w="4342" w:type="dxa"/>
+            <w:shd w:val="clear" w:color="auto" w:fill="auto"/>
+          </w:tcPr>
+          <w:p>
+            <w:r>
+              <w:t>Modifica una delle coordinate della posizione dell’attore di un valore specificato.</w:t>
+            </w:r>
+          </w:p>
+        </w:tc>
+      </w:tr>
+      <w:tr>
+        <w:tc>
+          <w:tcPr>
+            <w:tcW w:w="2499" w:type="dxa"/>
+            <w:shd w:val="clear" w:color="auto" w:fill="A8D08D" w:themeFill="accent6" w:themeFillTint="99"/>
+          </w:tcPr>
+          <w:p>
+            <w:r>
+              <w:t xml:space="preserve">Assegna </w:t>
+            </w:r>
+            <w:proofErr w:type="gramStart"/>
+            <w:r>
+              <w:t>(  )</w:t>
+            </w:r>
+            <w:proofErr w:type="gramEnd"/>
+            <w:r>
+              <w:t xml:space="preserve"> a {</w:t>
             </w:r>
             <w:proofErr w:type="spellStart"/>
             <w:r>
-              <w:t>utente|mano</w:t>
+              <w:t>x|y|z</w:t>
             </w:r>
             <w:proofErr w:type="spellEnd"/>
             <w:r>
-              <w:t xml:space="preserve"> dx utente| mano </w:t>
-            </w:r>
+              <w:t>}</w:t>
+            </w:r>
+          </w:p>
+        </w:tc>
+        <w:tc>
+          <w:tcPr>
+            <w:tcW w:w="1404" w:type="dxa"/>
+            <w:shd w:val="clear" w:color="auto" w:fill="auto"/>
+          </w:tcPr>
+          <w:p>
+            <w:r>
+              <w:t>Movimento</w:t>
+            </w:r>
+          </w:p>
+        </w:tc>
+        <w:tc>
+          <w:tcPr>
+            <w:tcW w:w="1377" w:type="dxa"/>
+            <w:shd w:val="clear" w:color="auto" w:fill="auto"/>
+          </w:tcPr>
+          <w:p>
             <w:proofErr w:type="spellStart"/>
             <w:r>
-              <w:t>sx</w:t>
+              <w:t>Sempl</w:t>
             </w:r>
             <w:proofErr w:type="spellEnd"/>
             <w:r>
-              <w:t xml:space="preserve"> utente}</w:t>
-            </w:r>
-          </w:p>
-        </w:tc>
-        <w:tc>
-          <w:tcPr>
-            <w:tcW w:w="1404" w:type="dxa"/>
-          </w:tcPr>
-          <w:p>
-            <w:r>
-              <w:t>Movimento</w:t>
-            </w:r>
-          </w:p>
-        </w:tc>
-        <w:tc>
-          <w:tcPr>
-            <w:tcW w:w="1377" w:type="dxa"/>
-          </w:tcPr>
-          <w:p>
-            <w:proofErr w:type="spellStart"/>
-            <w:r>
-              <w:t>Sempl</w:t>
-            </w:r>
-            <w:proofErr w:type="spellEnd"/>
-            <w:r>
               <w:t>.</w:t>
             </w:r>
           </w:p>
@@ -2032,131 +2279,7 @@
         <w:tc>
           <w:tcPr>
             <w:tcW w:w="4342" w:type="dxa"/>
-          </w:tcPr>
-          <w:p>
-            <w:r>
-              <w:t>Porta l’attore nella posizione di un altro attore o dell’utente.</w:t>
-            </w:r>
-          </w:p>
-        </w:tc>
-      </w:tr>
-      <w:tr>
-        <w:tc>
-          <w:tcPr>
-            <w:tcW w:w="2499" w:type="dxa"/>
             <w:shd w:val="clear" w:color="auto" w:fill="auto"/>
-          </w:tcPr>
-          <w:p>
-            <w:r>
-              <w:t>Cambia {</w:t>
-            </w:r>
-            <w:proofErr w:type="spellStart"/>
-            <w:r>
-              <w:t>x|y|z</w:t>
-            </w:r>
-            <w:proofErr w:type="spellEnd"/>
-            <w:r>
-              <w:t xml:space="preserve">} di </w:t>
-            </w:r>
-            <w:proofErr w:type="gramStart"/>
-            <w:r>
-              <w:t>(  )</w:t>
-            </w:r>
-            <w:proofErr w:type="gramEnd"/>
-          </w:p>
-        </w:tc>
-        <w:tc>
-          <w:tcPr>
-            <w:tcW w:w="1404" w:type="dxa"/>
-          </w:tcPr>
-          <w:p>
-            <w:r>
-              <w:t>Movimento</w:t>
-            </w:r>
-          </w:p>
-        </w:tc>
-        <w:tc>
-          <w:tcPr>
-            <w:tcW w:w="1377" w:type="dxa"/>
-          </w:tcPr>
-          <w:p>
-            <w:proofErr w:type="spellStart"/>
-            <w:r>
-              <w:t>Sempl</w:t>
-            </w:r>
-            <w:proofErr w:type="spellEnd"/>
-            <w:r>
-              <w:t>.</w:t>
-            </w:r>
-          </w:p>
-        </w:tc>
-        <w:tc>
-          <w:tcPr>
-            <w:tcW w:w="4342" w:type="dxa"/>
-          </w:tcPr>
-          <w:p>
-            <w:r>
-              <w:t>Modifica una delle coordinate della posizione dell’attore di un valore specificato.</w:t>
-            </w:r>
-          </w:p>
-        </w:tc>
-      </w:tr>
-      <w:tr>
-        <w:tc>
-          <w:tcPr>
-            <w:tcW w:w="2499" w:type="dxa"/>
-            <w:shd w:val="clear" w:color="auto" w:fill="auto"/>
-          </w:tcPr>
-          <w:p>
-            <w:r>
-              <w:t xml:space="preserve">Assegna </w:t>
-            </w:r>
-            <w:proofErr w:type="gramStart"/>
-            <w:r>
-              <w:t>(  )</w:t>
-            </w:r>
-            <w:proofErr w:type="gramEnd"/>
-            <w:r>
-              <w:t xml:space="preserve"> a {</w:t>
-            </w:r>
-            <w:proofErr w:type="spellStart"/>
-            <w:r>
-              <w:t>x|y|z</w:t>
-            </w:r>
-            <w:proofErr w:type="spellEnd"/>
-            <w:r>
-              <w:t>}</w:t>
-            </w:r>
-          </w:p>
-        </w:tc>
-        <w:tc>
-          <w:tcPr>
-            <w:tcW w:w="1404" w:type="dxa"/>
-          </w:tcPr>
-          <w:p>
-            <w:r>
-              <w:t>Movimento</w:t>
-            </w:r>
-          </w:p>
-        </w:tc>
-        <w:tc>
-          <w:tcPr>
-            <w:tcW w:w="1377" w:type="dxa"/>
-          </w:tcPr>
-          <w:p>
-            <w:proofErr w:type="spellStart"/>
-            <w:r>
-              <w:t>Sempl</w:t>
-            </w:r>
-            <w:proofErr w:type="spellEnd"/>
-            <w:r>
-              <w:t>.</w:t>
-            </w:r>
-          </w:p>
-        </w:tc>
-        <w:tc>
-          <w:tcPr>
-            <w:tcW w:w="4342" w:type="dxa"/>
           </w:tcPr>
           <w:p>
             <w:r>
@@ -2223,7 +2346,7 @@
         <w:tc>
           <w:tcPr>
             <w:tcW w:w="2499" w:type="dxa"/>
-            <w:shd w:val="clear" w:color="auto" w:fill="auto"/>
+            <w:shd w:val="clear" w:color="auto" w:fill="A8D08D" w:themeFill="accent6" w:themeFillTint="99"/>
           </w:tcPr>
           <w:p>
             <w:r>
@@ -2266,7 +2389,7 @@
         <w:tc>
           <w:tcPr>
             <w:tcW w:w="2499" w:type="dxa"/>
-            <w:shd w:val="clear" w:color="auto" w:fill="auto"/>
+            <w:shd w:val="clear" w:color="auto" w:fill="A8D08D" w:themeFill="accent6" w:themeFillTint="99"/>
           </w:tcPr>
           <w:p>
             <w:r>
@@ -2309,7 +2432,7 @@
         <w:tc>
           <w:tcPr>
             <w:tcW w:w="2499" w:type="dxa"/>
-            <w:shd w:val="clear" w:color="auto" w:fill="auto"/>
+            <w:shd w:val="clear" w:color="auto" w:fill="A8D08D" w:themeFill="accent6" w:themeFillTint="99"/>
           </w:tcPr>
           <w:p>
             <w:r>
@@ -2352,7 +2475,7 @@
         <w:tc>
           <w:tcPr>
             <w:tcW w:w="2499" w:type="dxa"/>
-            <w:shd w:val="clear" w:color="auto" w:fill="auto"/>
+            <w:shd w:val="clear" w:color="auto" w:fill="A8D08D" w:themeFill="accent6" w:themeFillTint="99"/>
           </w:tcPr>
           <w:p>
             <w:r>
@@ -2456,7 +2579,7 @@
         <w:tc>
           <w:tcPr>
             <w:tcW w:w="2499" w:type="dxa"/>
-            <w:shd w:val="clear" w:color="auto" w:fill="auto"/>
+            <w:shd w:val="clear" w:color="auto" w:fill="A8D08D" w:themeFill="accent6" w:themeFillTint="99"/>
           </w:tcPr>
           <w:p>
             <w:r>
@@ -2515,7 +2638,7 @@
         <w:tc>
           <w:tcPr>
             <w:tcW w:w="2499" w:type="dxa"/>
-            <w:shd w:val="clear" w:color="auto" w:fill="auto"/>
+            <w:shd w:val="clear" w:color="auto" w:fill="A8D08D" w:themeFill="accent6" w:themeFillTint="99"/>
           </w:tcPr>
           <w:p>
             <w:r>
@@ -2563,7 +2686,7 @@
         <w:tc>
           <w:tcPr>
             <w:tcW w:w="2499" w:type="dxa"/>
-            <w:shd w:val="clear" w:color="auto" w:fill="auto"/>
+            <w:shd w:val="clear" w:color="auto" w:fill="A8D08D" w:themeFill="accent6" w:themeFillTint="99"/>
           </w:tcPr>
           <w:p>
             <w:r>
@@ -2616,7 +2739,7 @@
         <w:tc>
           <w:tcPr>
             <w:tcW w:w="2499" w:type="dxa"/>
-            <w:shd w:val="clear" w:color="auto" w:fill="auto"/>
+            <w:shd w:val="clear" w:color="auto" w:fill="A8D08D" w:themeFill="accent6" w:themeFillTint="99"/>
           </w:tcPr>
           <w:p>
             <w:r>
@@ -2672,7 +2795,7 @@
         <w:tc>
           <w:tcPr>
             <w:tcW w:w="2499" w:type="dxa"/>
-            <w:shd w:val="clear" w:color="auto" w:fill="auto"/>
+            <w:shd w:val="clear" w:color="auto" w:fill="A8D08D" w:themeFill="accent6" w:themeFillTint="99"/>
           </w:tcPr>
           <w:p>
             <w:r>
@@ -2721,7 +2844,15 @@
             <w:shd w:val="clear" w:color="auto" w:fill="auto"/>
           </w:tcPr>
           <w:p>
-            <w:r>
+            <w:pPr>
+              <w:rPr>
+                <w:strike/>
+              </w:rPr>
+            </w:pPr>
+            <w:r>
+              <w:rPr>
+                <w:strike/>
+              </w:rPr>
               <w:t>Mostra</w:t>
             </w:r>
           </w:p>
@@ -2731,7 +2862,15 @@
             <w:tcW w:w="1404" w:type="dxa"/>
           </w:tcPr>
           <w:p>
-            <w:r>
+            <w:pPr>
+              <w:rPr>
+                <w:strike/>
+              </w:rPr>
+            </w:pPr>
+            <w:r>
+              <w:rPr>
+                <w:strike/>
+              </w:rPr>
               <w:t>Aspetto</w:t>
             </w:r>
           </w:p>
@@ -2741,12 +2880,23 @@
             <w:tcW w:w="1377" w:type="dxa"/>
           </w:tcPr>
           <w:p>
+            <w:pPr>
+              <w:rPr>
+                <w:strike/>
+              </w:rPr>
+            </w:pPr>
             <w:proofErr w:type="spellStart"/>
             <w:r>
+              <w:rPr>
+                <w:strike/>
+              </w:rPr>
               <w:t>Sempl</w:t>
             </w:r>
             <w:proofErr w:type="spellEnd"/>
             <w:r>
+              <w:rPr>
+                <w:strike/>
+              </w:rPr>
               <w:t>.</w:t>
             </w:r>
           </w:p>
@@ -2756,7 +2906,15 @@
             <w:tcW w:w="4342" w:type="dxa"/>
           </w:tcPr>
           <w:p>
-            <w:r>
+            <w:pPr>
+              <w:rPr>
+                <w:strike/>
+              </w:rPr>
+            </w:pPr>
+            <w:r>
+              <w:rPr>
+                <w:strike/>
+              </w:rPr>
               <w:t>Rende l’attore visibile</w:t>
             </w:r>
           </w:p>
@@ -2769,7 +2927,15 @@
             <w:shd w:val="clear" w:color="auto" w:fill="auto"/>
           </w:tcPr>
           <w:p>
-            <w:r>
+            <w:pPr>
+              <w:rPr>
+                <w:strike/>
+              </w:rPr>
+            </w:pPr>
+            <w:r>
+              <w:rPr>
+                <w:strike/>
+              </w:rPr>
               <w:t>Nascondi</w:t>
             </w:r>
           </w:p>
@@ -2779,7 +2945,15 @@
             <w:tcW w:w="1404" w:type="dxa"/>
           </w:tcPr>
           <w:p>
-            <w:r>
+            <w:pPr>
+              <w:rPr>
+                <w:strike/>
+              </w:rPr>
+            </w:pPr>
+            <w:r>
+              <w:rPr>
+                <w:strike/>
+              </w:rPr>
               <w:t>Aspetto</w:t>
             </w:r>
           </w:p>
@@ -2789,12 +2963,23 @@
             <w:tcW w:w="1377" w:type="dxa"/>
           </w:tcPr>
           <w:p>
+            <w:pPr>
+              <w:rPr>
+                <w:strike/>
+              </w:rPr>
+            </w:pPr>
             <w:proofErr w:type="spellStart"/>
             <w:r>
+              <w:rPr>
+                <w:strike/>
+              </w:rPr>
               <w:t>Sempl</w:t>
             </w:r>
             <w:proofErr w:type="spellEnd"/>
             <w:r>
+              <w:rPr>
+                <w:strike/>
+              </w:rPr>
               <w:t>.</w:t>
             </w:r>
           </w:p>
@@ -2804,7 +2989,15 @@
             <w:tcW w:w="4342" w:type="dxa"/>
           </w:tcPr>
           <w:p>
-            <w:r>
+            <w:pPr>
+              <w:rPr>
+                <w:strike/>
+              </w:rPr>
+            </w:pPr>
+            <w:r>
+              <w:rPr>
+                <w:strike/>
+              </w:rPr>
               <w:t>Rende l’attore invisibile</w:t>
             </w:r>
           </w:p>
@@ -2814,7 +3007,7 @@
         <w:tc>
           <w:tcPr>
             <w:tcW w:w="2499" w:type="dxa"/>
-            <w:shd w:val="clear" w:color="auto" w:fill="auto"/>
+            <w:shd w:val="clear" w:color="auto" w:fill="A8D08D" w:themeFill="accent6" w:themeFillTint="99"/>
           </w:tcPr>
           <w:p>
             <w:r>
@@ -2869,7 +3062,15 @@
             <w:shd w:val="clear" w:color="auto" w:fill="auto"/>
           </w:tcPr>
           <w:p>
-            <w:r>
+            <w:pPr>
+              <w:rPr>
+                <w:strike/>
+              </w:rPr>
+            </w:pPr>
+            <w:r>
+              <w:rPr>
+                <w:strike/>
+              </w:rPr>
               <w:t>Riproduci suono {lista suoni} fino alla fine</w:t>
             </w:r>
           </w:p>
@@ -2879,7 +3080,15 @@
             <w:tcW w:w="1404" w:type="dxa"/>
           </w:tcPr>
           <w:p>
-            <w:r>
+            <w:pPr>
+              <w:rPr>
+                <w:strike/>
+              </w:rPr>
+            </w:pPr>
+            <w:r>
+              <w:rPr>
+                <w:strike/>
+              </w:rPr>
               <w:t>Suono</w:t>
             </w:r>
           </w:p>
@@ -2889,12 +3098,23 @@
             <w:tcW w:w="1377" w:type="dxa"/>
           </w:tcPr>
           <w:p>
+            <w:pPr>
+              <w:rPr>
+                <w:strike/>
+              </w:rPr>
+            </w:pPr>
             <w:proofErr w:type="spellStart"/>
             <w:r>
+              <w:rPr>
+                <w:strike/>
+              </w:rPr>
               <w:t>Sempl</w:t>
             </w:r>
             <w:proofErr w:type="spellEnd"/>
             <w:r>
+              <w:rPr>
+                <w:strike/>
+              </w:rPr>
               <w:t>.</w:t>
             </w:r>
           </w:p>
@@ -2904,7 +3124,15 @@
             <w:tcW w:w="4342" w:type="dxa"/>
           </w:tcPr>
           <w:p>
-            <w:r>
+            <w:pPr>
+              <w:rPr>
+                <w:strike/>
+              </w:rPr>
+            </w:pPr>
+            <w:r>
+              <w:rPr>
+                <w:strike/>
+              </w:rPr>
               <w:t>Riproduce uno dei suoni dell’archivio ed attende il suo completamento prima di proseguire nel programma.</w:t>
             </w:r>
           </w:p>
@@ -2917,20 +3145,98 @@
         <w:tc>
           <w:tcPr>
             <w:tcW w:w="2499" w:type="dxa"/>
+            <w:shd w:val="clear" w:color="auto" w:fill="A8D08D" w:themeFill="accent6" w:themeFillTint="99"/>
+          </w:tcPr>
+          <w:p>
+            <w:r>
+              <w:t>Arresta tutti i suoni</w:t>
+            </w:r>
+          </w:p>
+        </w:tc>
+        <w:tc>
+          <w:tcPr>
+            <w:tcW w:w="1404" w:type="dxa"/>
+          </w:tcPr>
+          <w:p>
+            <w:r>
+              <w:t>Suono</w:t>
+            </w:r>
+          </w:p>
+        </w:tc>
+        <w:tc>
+          <w:tcPr>
+            <w:tcW w:w="1377" w:type="dxa"/>
+          </w:tcPr>
+          <w:p>
+            <w:proofErr w:type="spellStart"/>
+            <w:r>
+              <w:t>Sempl</w:t>
+            </w:r>
+            <w:proofErr w:type="spellEnd"/>
+            <w:r>
+              <w:t>.</w:t>
+            </w:r>
+          </w:p>
+        </w:tc>
+        <w:tc>
+          <w:tcPr>
+            <w:tcW w:w="4342" w:type="dxa"/>
+          </w:tcPr>
+          <w:p>
+            <w:r>
+              <w:t>Interrompe i suoni</w:t>
+            </w:r>
+          </w:p>
+        </w:tc>
+      </w:tr>
+      <w:tr>
+        <w:tc>
+          <w:tcPr>
+            <w:tcW w:w="2499" w:type="dxa"/>
             <w:shd w:val="clear" w:color="auto" w:fill="auto"/>
           </w:tcPr>
           <w:p>
-            <w:r>
-              <w:t>Arresta tutti i suoni</w:t>
-            </w:r>
-          </w:p>
-        </w:tc>
-        <w:tc>
-          <w:tcPr>
-            <w:tcW w:w="1404" w:type="dxa"/>
-          </w:tcPr>
-          <w:p>
-            <w:r>
+            <w:pPr>
+              <w:rPr>
+                <w:strike/>
+              </w:rPr>
+            </w:pPr>
+            <w:r>
+              <w:rPr>
+                <w:strike/>
+              </w:rPr>
+              <w:t>Cambia volume</w:t>
+            </w:r>
+            <w:r>
+              <w:rPr>
+                <w:strike/>
+              </w:rPr>
+              <w:t xml:space="preserve"> di </w:t>
+            </w:r>
+            <w:proofErr w:type="gramStart"/>
+            <w:r>
+              <w:rPr>
+                <w:strike/>
+              </w:rPr>
+              <w:t>(  )</w:t>
+            </w:r>
+            <w:proofErr w:type="gramEnd"/>
+          </w:p>
+        </w:tc>
+        <w:tc>
+          <w:tcPr>
+            <w:tcW w:w="1404" w:type="dxa"/>
+          </w:tcPr>
+          <w:p>
+            <w:pPr>
+              <w:rPr>
+                <w:strike/>
+              </w:rPr>
+            </w:pPr>
+            <w:r>
+              <w:rPr>
+                <w:strike/>
+              </w:rPr>
               <w:t>Suono</w:t>
             </w:r>
           </w:p>
@@ -2940,12 +3246,23 @@
             <w:tcW w:w="1377" w:type="dxa"/>
           </w:tcPr>
           <w:p>
+            <w:pPr>
+              <w:rPr>
+                <w:strike/>
+              </w:rPr>
+            </w:pPr>
             <w:proofErr w:type="spellStart"/>
             <w:r>
+              <w:rPr>
+                <w:strike/>
+              </w:rPr>
               <w:t>Sempl</w:t>
             </w:r>
             <w:proofErr w:type="spellEnd"/>
             <w:r>
+              <w:rPr>
+                <w:strike/>
+              </w:rPr>
               <w:t>.</w:t>
             </w:r>
           </w:p>
@@ -2955,8 +3272,203 @@
             <w:tcW w:w="4342" w:type="dxa"/>
           </w:tcPr>
           <w:p>
-            <w:r>
-              <w:t>Interrompe i suoni</w:t>
+            <w:pPr>
+              <w:rPr>
+                <w:strike/>
+              </w:rPr>
+            </w:pPr>
+            <w:r>
+              <w:rPr>
+                <w:strike/>
+              </w:rPr>
+              <w:t>Altera il volume dell’attore della quantità specificata.</w:t>
+            </w:r>
+          </w:p>
+        </w:tc>
+      </w:tr>
+      <w:tr>
+        <w:tc>
+          <w:tcPr>
+            <w:tcW w:w="2499" w:type="dxa"/>
+            <w:shd w:val="clear" w:color="auto" w:fill="C5E0B3" w:themeFill="accent6" w:themeFillTint="66"/>
+          </w:tcPr>
+          <w:p>
+            <w:r>
+              <w:t xml:space="preserve">Imposta volume al </w:t>
+            </w:r>
+            <w:proofErr w:type="gramStart"/>
+            <w:r>
+              <w:t>(  )</w:t>
+            </w:r>
+            <w:proofErr w:type="gramEnd"/>
+            <w:r>
+              <w:t>%</w:t>
+            </w:r>
+          </w:p>
+        </w:tc>
+        <w:tc>
+          <w:tcPr>
+            <w:tcW w:w="1404" w:type="dxa"/>
+          </w:tcPr>
+          <w:p>
+            <w:r>
+              <w:t>Suono</w:t>
+            </w:r>
+          </w:p>
+        </w:tc>
+        <w:tc>
+          <w:tcPr>
+            <w:tcW w:w="1377" w:type="dxa"/>
+          </w:tcPr>
+          <w:p>
+            <w:proofErr w:type="spellStart"/>
+            <w:r>
+              <w:t>Sempl</w:t>
+            </w:r>
+            <w:proofErr w:type="spellEnd"/>
+            <w:r>
+              <w:t>.</w:t>
+            </w:r>
+          </w:p>
+        </w:tc>
+        <w:tc>
+          <w:tcPr>
+            <w:tcW w:w="4342" w:type="dxa"/>
+          </w:tcPr>
+          <w:p>
+            <w:r>
+              <w:t>Imposta il volume dell’attore alla quantità specificata.</w:t>
+            </w:r>
+          </w:p>
+        </w:tc>
+      </w:tr>
+      <w:tr>
+        <w:tc>
+          <w:tcPr>
+            <w:tcW w:w="2499" w:type="dxa"/>
+            <w:shd w:val="clear" w:color="auto" w:fill="A8D08D" w:themeFill="accent6" w:themeFillTint="99"/>
+          </w:tcPr>
+          <w:p>
+            <w:r>
+              <w:t>Volume</w:t>
+            </w:r>
+          </w:p>
+        </w:tc>
+        <w:tc>
+          <w:tcPr>
+            <w:tcW w:w="1404" w:type="dxa"/>
+          </w:tcPr>
+          <w:p>
+            <w:r>
+              <w:t>Suono</w:t>
+            </w:r>
+          </w:p>
+        </w:tc>
+        <w:tc>
+          <w:tcPr>
+            <w:tcW w:w="1377" w:type="dxa"/>
+          </w:tcPr>
+          <w:p>
+            <w:r>
+              <w:t>Riferimento a numero</w:t>
+            </w:r>
+          </w:p>
+        </w:tc>
+        <w:tc>
+          <w:tcPr>
+            <w:tcW w:w="4342" w:type="dxa"/>
+          </w:tcPr>
+          <w:p>
+            <w:r>
+              <w:t>Usato per accedere al valore del volume dell’attore</w:t>
+            </w:r>
+          </w:p>
+        </w:tc>
+      </w:tr>
+      <w:tr>
+        <w:tc>
+          <w:tcPr>
+            <w:tcW w:w="2499" w:type="dxa"/>
+            <w:shd w:val="clear" w:color="auto" w:fill="C5E0B3" w:themeFill="accent6" w:themeFillTint="66"/>
+          </w:tcPr>
+          <w:p>
+            <w:r>
+              <w:t>All’entrata in play mode</w:t>
+            </w:r>
+          </w:p>
+        </w:tc>
+        <w:tc>
+          <w:tcPr>
+            <w:tcW w:w="1404" w:type="dxa"/>
+          </w:tcPr>
+          <w:p>
+            <w:r>
+              <w:t>Controllo</w:t>
+            </w:r>
+          </w:p>
+        </w:tc>
+        <w:tc>
+          <w:tcPr>
+            <w:tcW w:w="1377" w:type="dxa"/>
+          </w:tcPr>
+          <w:p>
+            <w:r>
+              <w:t>Cappello</w:t>
+            </w:r>
+          </w:p>
+        </w:tc>
+        <w:tc>
+          <w:tcPr>
+            <w:tcW w:w="4342" w:type="dxa"/>
+          </w:tcPr>
+          <w:p>
+            <w:r>
+              <w:t>Dà il via ad uno script appena si entra in play mode</w:t>
+            </w:r>
+          </w:p>
+        </w:tc>
+      </w:tr>
+      <w:tr>
+        <w:tc>
+          <w:tcPr>
+            <w:tcW w:w="2499" w:type="dxa"/>
+            <w:shd w:val="clear" w:color="auto" w:fill="A8D08D" w:themeFill="accent6" w:themeFillTint="99"/>
+          </w:tcPr>
+          <w:p>
+            <w:bookmarkStart w:id="0" w:name="_GoBack"/>
+            <w:r>
+              <w:t>Alla pressione di {tasti del controller}</w:t>
+            </w:r>
+            <w:bookmarkEnd w:id="0"/>
+          </w:p>
+        </w:tc>
+        <w:tc>
+          <w:tcPr>
+            <w:tcW w:w="1404" w:type="dxa"/>
+          </w:tcPr>
+          <w:p>
+            <w:r>
+              <w:t>Sensori</w:t>
+            </w:r>
+          </w:p>
+        </w:tc>
+        <w:tc>
+          <w:tcPr>
+            <w:tcW w:w="1377" w:type="dxa"/>
+          </w:tcPr>
+          <w:p>
+            <w:r>
+              <w:t>Cappello</w:t>
+            </w:r>
+          </w:p>
+        </w:tc>
+        <w:tc>
+          <w:tcPr>
+            <w:tcW w:w="4342" w:type="dxa"/>
+          </w:tcPr>
+          <w:p>
+            <w:r>
+              <w:t>Dà il via ad uno script quando viene toccato uno specifico tasto del controller.</w:t>
             </w:r>
           </w:p>
         </w:tc>
@@ -2968,26 +3480,101 @@
             <w:shd w:val="clear" w:color="auto" w:fill="auto"/>
           </w:tcPr>
           <w:p>
-            <w:r>
-              <w:t>Cambia volume</w:t>
-            </w:r>
-            <w:r>
-              <w:t xml:space="preserve"> di </w:t>
+            <w:pPr>
+              <w:rPr>
+                <w:strike/>
+              </w:rPr>
+            </w:pPr>
+            <w:r>
+              <w:rPr>
+                <w:strike/>
+              </w:rPr>
+              <w:t>Al tocco dell’attore</w:t>
+            </w:r>
+          </w:p>
+        </w:tc>
+        <w:tc>
+          <w:tcPr>
+            <w:tcW w:w="1404" w:type="dxa"/>
+          </w:tcPr>
+          <w:p>
+            <w:pPr>
+              <w:rPr>
+                <w:strike/>
+              </w:rPr>
+            </w:pPr>
+            <w:r>
+              <w:rPr>
+                <w:strike/>
+              </w:rPr>
+              <w:t>Controllo</w:t>
+            </w:r>
+          </w:p>
+        </w:tc>
+        <w:tc>
+          <w:tcPr>
+            <w:tcW w:w="1377" w:type="dxa"/>
+          </w:tcPr>
+          <w:p>
+            <w:pPr>
+              <w:rPr>
+                <w:strike/>
+              </w:rPr>
+            </w:pPr>
+            <w:r>
+              <w:rPr>
+                <w:strike/>
+              </w:rPr>
+              <w:t>Cappello</w:t>
+            </w:r>
+          </w:p>
+        </w:tc>
+        <w:tc>
+          <w:tcPr>
+            <w:tcW w:w="4342" w:type="dxa"/>
+          </w:tcPr>
+          <w:p>
+            <w:pPr>
+              <w:rPr>
+                <w:strike/>
+              </w:rPr>
+            </w:pPr>
+            <w:r>
+              <w:rPr>
+                <w:strike/>
+              </w:rPr>
+              <w:t>Dà il via ad uno script quando l’utente tocca l’attore.</w:t>
+            </w:r>
+          </w:p>
+        </w:tc>
+      </w:tr>
+      <w:tr>
+        <w:tc>
+          <w:tcPr>
+            <w:tcW w:w="2499" w:type="dxa"/>
+            <w:shd w:val="clear" w:color="auto" w:fill="C5E0B3" w:themeFill="accent6" w:themeFillTint="66"/>
+          </w:tcPr>
+          <w:p>
+            <w:r>
+              <w:t xml:space="preserve">Aspetta </w:t>
             </w:r>
             <w:proofErr w:type="gramStart"/>
             <w:r>
-              <w:t>(  )</w:t>
+              <w:t>( )</w:t>
             </w:r>
             <w:proofErr w:type="gramEnd"/>
-          </w:p>
-        </w:tc>
-        <w:tc>
-          <w:tcPr>
-            <w:tcW w:w="1404" w:type="dxa"/>
-          </w:tcPr>
-          <w:p>
-            <w:r>
-              <w:t>Suono</w:t>
+            <w:r>
+              <w:t xml:space="preserve"> secondi</w:t>
+            </w:r>
+          </w:p>
+        </w:tc>
+        <w:tc>
+          <w:tcPr>
+            <w:tcW w:w="1404" w:type="dxa"/>
+          </w:tcPr>
+          <w:p>
+            <w:r>
+              <w:t>Controllo</w:t>
             </w:r>
           </w:p>
         </w:tc>
@@ -3012,38 +3599,124 @@
           </w:tcPr>
           <w:p>
             <w:r>
-              <w:t>Altera il volume dell’attore della quantità specificata.</w:t>
-            </w:r>
-          </w:p>
-        </w:tc>
-      </w:tr>
-      <w:tr>
-        <w:tc>
-          <w:tcPr>
-            <w:tcW w:w="2499" w:type="dxa"/>
-            <w:shd w:val="clear" w:color="auto" w:fill="C5E0B3" w:themeFill="accent6" w:themeFillTint="66"/>
-          </w:tcPr>
-          <w:p>
-            <w:r>
-              <w:t xml:space="preserve">Imposta volume al </w:t>
+              <w:t>Mette in pausa l’esecuzione dello script per il numero di secondi specificati.</w:t>
+            </w:r>
+          </w:p>
+        </w:tc>
+      </w:tr>
+      <w:tr>
+        <w:tc>
+          <w:tcPr>
+            <w:tcW w:w="2499" w:type="dxa"/>
+            <w:shd w:val="clear" w:color="auto" w:fill="A8D08D" w:themeFill="accent6" w:themeFillTint="99"/>
+          </w:tcPr>
+          <w:p>
+            <w:r>
+              <w:t>Per sempre</w:t>
+            </w:r>
+          </w:p>
+        </w:tc>
+        <w:tc>
+          <w:tcPr>
+            <w:tcW w:w="1404" w:type="dxa"/>
+          </w:tcPr>
+          <w:p>
+            <w:r>
+              <w:t>Controllo</w:t>
+            </w:r>
+          </w:p>
+        </w:tc>
+        <w:tc>
+          <w:tcPr>
+            <w:tcW w:w="1377" w:type="dxa"/>
+          </w:tcPr>
+          <w:p>
+            <w:r>
+              <w:t>Controllo</w:t>
+            </w:r>
+          </w:p>
+        </w:tc>
+        <w:tc>
+          <w:tcPr>
+            <w:tcW w:w="4342" w:type="dxa"/>
+          </w:tcPr>
+          <w:p>
+            <w:r>
+              <w:t>Riproduce la porzione di script inserita per sempre.</w:t>
+            </w:r>
+          </w:p>
+        </w:tc>
+      </w:tr>
+      <w:tr>
+        <w:tc>
+          <w:tcPr>
+            <w:tcW w:w="2499" w:type="dxa"/>
+            <w:shd w:val="clear" w:color="auto" w:fill="A8D08D" w:themeFill="accent6" w:themeFillTint="99"/>
+          </w:tcPr>
+          <w:p>
+            <w:r>
+              <w:t xml:space="preserve">Ripeti </w:t>
             </w:r>
             <w:proofErr w:type="gramStart"/>
             <w:r>
-              <w:t>(  )</w:t>
+              <w:t>( )</w:t>
             </w:r>
             <w:proofErr w:type="gramEnd"/>
             <w:r>
-              <w:t>%</w:t>
-            </w:r>
-          </w:p>
-        </w:tc>
-        <w:tc>
-          <w:tcPr>
-            <w:tcW w:w="1404" w:type="dxa"/>
-          </w:tcPr>
-          <w:p>
-            <w:r>
-              <w:t>Suono</w:t>
+              <w:t xml:space="preserve"> volte</w:t>
+            </w:r>
+          </w:p>
+        </w:tc>
+        <w:tc>
+          <w:tcPr>
+            <w:tcW w:w="1404" w:type="dxa"/>
+          </w:tcPr>
+          <w:p>
+            <w:r>
+              <w:t>Controllo</w:t>
+            </w:r>
+          </w:p>
+        </w:tc>
+        <w:tc>
+          <w:tcPr>
+            <w:tcW w:w="1377" w:type="dxa"/>
+          </w:tcPr>
+          <w:p>
+            <w:r>
+              <w:t>Controllo</w:t>
+            </w:r>
+          </w:p>
+        </w:tc>
+        <w:tc>
+          <w:tcPr>
+            <w:tcW w:w="4342" w:type="dxa"/>
+          </w:tcPr>
+          <w:p>
+            <w:r>
+              <w:t>Riproduce la porzione di script inserita il numero di volte indicato.</w:t>
+            </w:r>
+          </w:p>
+        </w:tc>
+      </w:tr>
+      <w:tr>
+        <w:tc>
+          <w:tcPr>
+            <w:tcW w:w="2499" w:type="dxa"/>
+            <w:shd w:val="clear" w:color="auto" w:fill="A8D08D" w:themeFill="accent6" w:themeFillTint="99"/>
+          </w:tcPr>
+          <w:p>
+            <w:r>
+              <w:t>Trasmetti []</w:t>
+            </w:r>
+          </w:p>
+        </w:tc>
+        <w:tc>
+          <w:tcPr>
+            <w:tcW w:w="1404" w:type="dxa"/>
+          </w:tcPr>
+          <w:p>
+            <w:r>
+              <w:t>Controllo</w:t>
             </w:r>
           </w:p>
         </w:tc>
@@ -3068,7 +3741,10 @@
           </w:tcPr>
           <w:p>
             <w:r>
-              <w:t>Imposta il volume dell’attore alla quantità specificata.</w:t>
+              <w:t>Tra</w:t>
+            </w:r>
+            <w:r>
+              <w:t>smette un messaggio in broadcast a tutti gli attori.</w:t>
             </w:r>
           </w:p>
         </w:tc>
@@ -3080,60 +3756,39 @@
             <w:shd w:val="clear" w:color="auto" w:fill="auto"/>
           </w:tcPr>
           <w:p>
-            <w:r>
-              <w:t>Volume</w:t>
-            </w:r>
-          </w:p>
-        </w:tc>
-        <w:tc>
-          <w:tcPr>
-            <w:tcW w:w="1404" w:type="dxa"/>
-          </w:tcPr>
-          <w:p>
-            <w:r>
-              <w:t>Suono</w:t>
-            </w:r>
-          </w:p>
-        </w:tc>
-        <w:tc>
-          <w:tcPr>
-            <w:tcW w:w="1377" w:type="dxa"/>
-          </w:tcPr>
-          <w:p>
-            <w:r>
-              <w:t>Riferimento a numero</w:t>
-            </w:r>
-          </w:p>
-        </w:tc>
-        <w:tc>
-          <w:tcPr>
-            <w:tcW w:w="4342" w:type="dxa"/>
-          </w:tcPr>
-          <w:p>
-            <w:r>
-              <w:t>Usato per accedere al valore del volume dell’attore</w:t>
-            </w:r>
-          </w:p>
-        </w:tc>
-      </w:tr>
-      <w:tr>
-        <w:tc>
-          <w:tcPr>
-            <w:tcW w:w="2499" w:type="dxa"/>
-            <w:shd w:val="clear" w:color="auto" w:fill="C5E0B3" w:themeFill="accent6" w:themeFillTint="66"/>
-          </w:tcPr>
-          <w:p>
-            <w:r>
-              <w:t>All’entrata in play mode</w:t>
-            </w:r>
-          </w:p>
-        </w:tc>
-        <w:tc>
-          <w:tcPr>
-            <w:tcW w:w="1404" w:type="dxa"/>
-          </w:tcPr>
-          <w:p>
-            <w:r>
+            <w:pPr>
+              <w:rPr>
+                <w:strike/>
+              </w:rPr>
+            </w:pPr>
+            <w:r>
+              <w:rPr>
+                <w:strike/>
+              </w:rPr>
+              <w:t>Trasmetti []</w:t>
+            </w:r>
+            <w:r>
+              <w:rPr>
+                <w:strike/>
+              </w:rPr>
+              <w:t xml:space="preserve"> e attendi</w:t>
+            </w:r>
+          </w:p>
+        </w:tc>
+        <w:tc>
+          <w:tcPr>
+            <w:tcW w:w="1404" w:type="dxa"/>
+          </w:tcPr>
+          <w:p>
+            <w:pPr>
+              <w:rPr>
+                <w:strike/>
+              </w:rPr>
+            </w:pPr>
+            <w:r>
+              <w:rPr>
+                <w:strike/>
+              </w:rPr>
               <w:t>Controllo</w:t>
             </w:r>
           </w:p>
@@ -3143,149 +3798,23 @@
             <w:tcW w:w="1377" w:type="dxa"/>
           </w:tcPr>
           <w:p>
-            <w:r>
-              <w:t>Cappello</w:t>
-            </w:r>
-          </w:p>
-        </w:tc>
-        <w:tc>
-          <w:tcPr>
-            <w:tcW w:w="4342" w:type="dxa"/>
-          </w:tcPr>
-          <w:p>
-            <w:r>
-              <w:t>Dà il via ad uno script appena si entra in play mode</w:t>
-            </w:r>
-          </w:p>
-        </w:tc>
-      </w:tr>
-      <w:tr>
-        <w:tc>
-          <w:tcPr>
-            <w:tcW w:w="2499" w:type="dxa"/>
-            <w:shd w:val="clear" w:color="auto" w:fill="auto"/>
-          </w:tcPr>
-          <w:p>
-            <w:r>
-              <w:t>Alla pressione di {tasti del controller}</w:t>
-            </w:r>
-          </w:p>
-        </w:tc>
-        <w:tc>
-          <w:tcPr>
-            <w:tcW w:w="1404" w:type="dxa"/>
-          </w:tcPr>
-          <w:p>
-            <w:r>
-              <w:t>Controllo</w:t>
-            </w:r>
-          </w:p>
-        </w:tc>
-        <w:tc>
-          <w:tcPr>
-            <w:tcW w:w="1377" w:type="dxa"/>
-          </w:tcPr>
-          <w:p>
-            <w:r>
-              <w:t>Cappello</w:t>
-            </w:r>
-          </w:p>
-        </w:tc>
-        <w:tc>
-          <w:tcPr>
-            <w:tcW w:w="4342" w:type="dxa"/>
-          </w:tcPr>
-          <w:p>
-            <w:r>
-              <w:t>Dà il via ad uno script quando viene toccato uno specifico tasto del controller.</w:t>
-            </w:r>
-          </w:p>
-        </w:tc>
-      </w:tr>
-      <w:tr>
-        <w:tc>
-          <w:tcPr>
-            <w:tcW w:w="2499" w:type="dxa"/>
-            <w:shd w:val="clear" w:color="auto" w:fill="auto"/>
-          </w:tcPr>
-          <w:p>
-            <w:r>
-              <w:t>Al tocco dell’attore</w:t>
-            </w:r>
-          </w:p>
-        </w:tc>
-        <w:tc>
-          <w:tcPr>
-            <w:tcW w:w="1404" w:type="dxa"/>
-          </w:tcPr>
-          <w:p>
-            <w:r>
-              <w:t>Controllo</w:t>
-            </w:r>
-          </w:p>
-        </w:tc>
-        <w:tc>
-          <w:tcPr>
-            <w:tcW w:w="1377" w:type="dxa"/>
-          </w:tcPr>
-          <w:p>
-            <w:r>
-              <w:t>Cappello</w:t>
-            </w:r>
-          </w:p>
-        </w:tc>
-        <w:tc>
-          <w:tcPr>
-            <w:tcW w:w="4342" w:type="dxa"/>
-          </w:tcPr>
-          <w:p>
-            <w:r>
-              <w:t>Dà il via ad uno script quando l’utente tocca l’attore.</w:t>
-            </w:r>
-          </w:p>
-        </w:tc>
-      </w:tr>
-      <w:tr>
-        <w:tc>
-          <w:tcPr>
-            <w:tcW w:w="2499" w:type="dxa"/>
-            <w:shd w:val="clear" w:color="auto" w:fill="C5E0B3" w:themeFill="accent6" w:themeFillTint="66"/>
-          </w:tcPr>
-          <w:p>
-            <w:r>
-              <w:t xml:space="preserve">Aspetta </w:t>
-            </w:r>
-            <w:proofErr w:type="gramStart"/>
-            <w:r>
-              <w:t>( )</w:t>
-            </w:r>
-            <w:proofErr w:type="gramEnd"/>
-            <w:r>
-              <w:t xml:space="preserve"> secondi</w:t>
-            </w:r>
-          </w:p>
-        </w:tc>
-        <w:tc>
-          <w:tcPr>
-            <w:tcW w:w="1404" w:type="dxa"/>
-          </w:tcPr>
-          <w:p>
-            <w:r>
-              <w:t>Controllo</w:t>
-            </w:r>
-          </w:p>
-        </w:tc>
-        <w:tc>
-          <w:tcPr>
-            <w:tcW w:w="1377" w:type="dxa"/>
-          </w:tcPr>
-          <w:p>
+            <w:pPr>
+              <w:rPr>
+                <w:strike/>
+              </w:rPr>
+            </w:pPr>
             <w:proofErr w:type="spellStart"/>
             <w:r>
+              <w:rPr>
+                <w:strike/>
+              </w:rPr>
               <w:t>Sempl</w:t>
             </w:r>
             <w:proofErr w:type="spellEnd"/>
             <w:r>
+              <w:rPr>
+                <w:strike/>
+              </w:rPr>
               <w:t>.</w:t>
             </w:r>
           </w:p>
@@ -3295,203 +3824,15 @@
             <w:tcW w:w="4342" w:type="dxa"/>
           </w:tcPr>
           <w:p>
-            <w:r>
-              <w:t>Mette in pausa l’esecuzione dello script per il numero di secondi specificati.</w:t>
-            </w:r>
-          </w:p>
-        </w:tc>
-      </w:tr>
-      <w:tr>
-        <w:tc>
-          <w:tcPr>
-            <w:tcW w:w="2499" w:type="dxa"/>
-            <w:shd w:val="clear" w:color="auto" w:fill="A8D08D" w:themeFill="accent6" w:themeFillTint="99"/>
-          </w:tcPr>
-          <w:p>
-            <w:r>
-              <w:t>Per sempre</w:t>
-            </w:r>
-          </w:p>
-        </w:tc>
-        <w:tc>
-          <w:tcPr>
-            <w:tcW w:w="1404" w:type="dxa"/>
-          </w:tcPr>
-          <w:p>
-            <w:r>
-              <w:t>Controllo</w:t>
-            </w:r>
-          </w:p>
-        </w:tc>
-        <w:tc>
-          <w:tcPr>
-            <w:tcW w:w="1377" w:type="dxa"/>
-          </w:tcPr>
-          <w:p>
-            <w:r>
-              <w:t>Controllo</w:t>
-            </w:r>
-          </w:p>
-        </w:tc>
-        <w:tc>
-          <w:tcPr>
-            <w:tcW w:w="4342" w:type="dxa"/>
-          </w:tcPr>
-          <w:p>
-            <w:r>
-              <w:t>Riproduce la porzione di script inserita per sempre.</w:t>
-            </w:r>
-          </w:p>
-        </w:tc>
-      </w:tr>
-      <w:tr>
-        <w:tc>
-          <w:tcPr>
-            <w:tcW w:w="2499" w:type="dxa"/>
-            <w:shd w:val="clear" w:color="auto" w:fill="A8D08D" w:themeFill="accent6" w:themeFillTint="99"/>
-          </w:tcPr>
-          <w:p>
-            <w:r>
-              <w:t xml:space="preserve">Ripeti </w:t>
-            </w:r>
-            <w:proofErr w:type="gramStart"/>
-            <w:r>
-              <w:t>( )</w:t>
-            </w:r>
-            <w:proofErr w:type="gramEnd"/>
-            <w:r>
-              <w:t xml:space="preserve"> volte</w:t>
-            </w:r>
-          </w:p>
-        </w:tc>
-        <w:tc>
-          <w:tcPr>
-            <w:tcW w:w="1404" w:type="dxa"/>
-          </w:tcPr>
-          <w:p>
-            <w:r>
-              <w:t>Controllo</w:t>
-            </w:r>
-          </w:p>
-        </w:tc>
-        <w:tc>
-          <w:tcPr>
-            <w:tcW w:w="1377" w:type="dxa"/>
-          </w:tcPr>
-          <w:p>
-            <w:r>
-              <w:t>Controllo</w:t>
-            </w:r>
-          </w:p>
-        </w:tc>
-        <w:tc>
-          <w:tcPr>
-            <w:tcW w:w="4342" w:type="dxa"/>
-          </w:tcPr>
-          <w:p>
-            <w:r>
-              <w:t>Riproduce la porzione di script inserita il numero di volte indicato.</w:t>
-            </w:r>
-          </w:p>
-        </w:tc>
-      </w:tr>
-      <w:tr>
-        <w:tc>
-          <w:tcPr>
-            <w:tcW w:w="2499" w:type="dxa"/>
-            <w:shd w:val="clear" w:color="auto" w:fill="auto"/>
-          </w:tcPr>
-          <w:p>
-            <w:r>
-              <w:t>Trasmetti []</w:t>
-            </w:r>
-          </w:p>
-        </w:tc>
-        <w:tc>
-          <w:tcPr>
-            <w:tcW w:w="1404" w:type="dxa"/>
-          </w:tcPr>
-          <w:p>
-            <w:r>
-              <w:t>Controllo</w:t>
-            </w:r>
-          </w:p>
-        </w:tc>
-        <w:tc>
-          <w:tcPr>
-            <w:tcW w:w="1377" w:type="dxa"/>
-          </w:tcPr>
-          <w:p>
-            <w:proofErr w:type="spellStart"/>
-            <w:r>
-              <w:t>Sempl</w:t>
-            </w:r>
-            <w:proofErr w:type="spellEnd"/>
-            <w:r>
-              <w:t>.</w:t>
-            </w:r>
-          </w:p>
-        </w:tc>
-        <w:tc>
-          <w:tcPr>
-            <w:tcW w:w="4342" w:type="dxa"/>
-          </w:tcPr>
-          <w:p>
-            <w:r>
-              <w:t>Tra</w:t>
-            </w:r>
-            <w:r>
-              <w:t>smette un messaggio in broadcast a tutti gli attori.</w:t>
-            </w:r>
-          </w:p>
-        </w:tc>
-      </w:tr>
-      <w:tr>
-        <w:tc>
-          <w:tcPr>
-            <w:tcW w:w="2499" w:type="dxa"/>
-            <w:shd w:val="clear" w:color="auto" w:fill="auto"/>
-          </w:tcPr>
-          <w:p>
-            <w:r>
-              <w:t>Trasmetti []</w:t>
-            </w:r>
-            <w:r>
-              <w:t xml:space="preserve"> e attendi</w:t>
-            </w:r>
-          </w:p>
-        </w:tc>
-        <w:tc>
-          <w:tcPr>
-            <w:tcW w:w="1404" w:type="dxa"/>
-          </w:tcPr>
-          <w:p>
-            <w:r>
-              <w:t>Controllo</w:t>
-            </w:r>
-          </w:p>
-        </w:tc>
-        <w:tc>
-          <w:tcPr>
-            <w:tcW w:w="1377" w:type="dxa"/>
-          </w:tcPr>
-          <w:p>
-            <w:proofErr w:type="spellStart"/>
-            <w:r>
-              <w:t>Sempl</w:t>
-            </w:r>
-            <w:proofErr w:type="spellEnd"/>
-            <w:r>
-              <w:t>.</w:t>
-            </w:r>
-          </w:p>
-        </w:tc>
-        <w:tc>
-          <w:tcPr>
-            <w:tcW w:w="4342" w:type="dxa"/>
-          </w:tcPr>
-          <w:p>
-            <w:r>
+            <w:pPr>
+              <w:rPr>
+                <w:strike/>
+              </w:rPr>
+            </w:pPr>
+            <w:r>
+              <w:rPr>
+                <w:strike/>
+              </w:rPr>
               <w:t>Trasmette un messaggio in broadcast a tutti gli attori e attende il completamento di script che siano innescati di conseguenza.</w:t>
             </w:r>
           </w:p>
@@ -3504,7 +3845,7 @@
         <w:tc>
           <w:tcPr>
             <w:tcW w:w="2499" w:type="dxa"/>
-            <w:shd w:val="clear" w:color="auto" w:fill="auto"/>
+            <w:shd w:val="clear" w:color="auto" w:fill="A8D08D" w:themeFill="accent6" w:themeFillTint="99"/>
           </w:tcPr>
           <w:p>
             <w:r>
@@ -3733,7 +4074,15 @@
             <w:shd w:val="clear" w:color="auto" w:fill="auto"/>
           </w:tcPr>
           <w:p>
-            <w:r>
+            <w:pPr>
+              <w:rPr>
+                <w:strike/>
+              </w:rPr>
+            </w:pPr>
+            <w:r>
+              <w:rPr>
+                <w:strike/>
+              </w:rPr>
               <w:t>Ferma lo script</w:t>
             </w:r>
           </w:p>
@@ -3743,7 +4092,15 @@
             <w:tcW w:w="1404" w:type="dxa"/>
           </w:tcPr>
           <w:p>
-            <w:r>
+            <w:pPr>
+              <w:rPr>
+                <w:strike/>
+              </w:rPr>
+            </w:pPr>
+            <w:r>
+              <w:rPr>
+                <w:strike/>
+              </w:rPr>
               <w:t>Controllo</w:t>
             </w:r>
           </w:p>
@@ -3753,12 +4110,23 @@
             <w:tcW w:w="1377" w:type="dxa"/>
           </w:tcPr>
           <w:p>
+            <w:pPr>
+              <w:rPr>
+                <w:strike/>
+              </w:rPr>
+            </w:pPr>
             <w:proofErr w:type="spellStart"/>
             <w:r>
+              <w:rPr>
+                <w:strike/>
+              </w:rPr>
               <w:t>Sempl</w:t>
             </w:r>
             <w:proofErr w:type="spellEnd"/>
             <w:r>
+              <w:rPr>
+                <w:strike/>
+              </w:rPr>
               <w:t>.</w:t>
             </w:r>
           </w:p>
@@ -3768,7 +4136,15 @@
             <w:tcW w:w="4342" w:type="dxa"/>
           </w:tcPr>
           <w:p>
-            <w:r>
+            <w:pPr>
+              <w:rPr>
+                <w:strike/>
+              </w:rPr>
+            </w:pPr>
+            <w:r>
+              <w:rPr>
+                <w:strike/>
+              </w:rPr>
               <w:t>Arresta lo script.</w:t>
             </w:r>
           </w:p>
@@ -3778,7 +4154,7 @@
         <w:tc>
           <w:tcPr>
             <w:tcW w:w="2499" w:type="dxa"/>
-            <w:shd w:val="clear" w:color="auto" w:fill="auto"/>
+            <w:shd w:val="clear" w:color="auto" w:fill="A8D08D" w:themeFill="accent6" w:themeFillTint="99"/>
           </w:tcPr>
           <w:p>
             <w:r>
@@ -3832,7 +4208,15 @@
             <w:shd w:val="clear" w:color="auto" w:fill="auto"/>
           </w:tcPr>
           <w:p>
-            <w:r>
+            <w:pPr>
+              <w:rPr>
+                <w:strike/>
+              </w:rPr>
+            </w:pPr>
+            <w:r>
+              <w:rPr>
+                <w:strike/>
+              </w:rPr>
               <w:t>Tocca {altro attore o controller utente}</w:t>
             </w:r>
           </w:p>
@@ -3842,7 +4226,15 @@
             <w:tcW w:w="1404" w:type="dxa"/>
           </w:tcPr>
           <w:p>
-            <w:r>
+            <w:pPr>
+              <w:rPr>
+                <w:strike/>
+              </w:rPr>
+            </w:pPr>
+            <w:r>
+              <w:rPr>
+                <w:strike/>
+              </w:rPr>
               <w:t>Sensori</w:t>
             </w:r>
           </w:p>
@@ -3852,7 +4244,15 @@
             <w:tcW w:w="1377" w:type="dxa"/>
           </w:tcPr>
           <w:p>
-            <w:r>
+            <w:pPr>
+              <w:rPr>
+                <w:strike/>
+              </w:rPr>
+            </w:pPr>
+            <w:r>
+              <w:rPr>
+                <w:strike/>
+              </w:rPr>
               <w:t>Riferimento a booleano</w:t>
             </w:r>
           </w:p>
@@ -3862,7 +4262,15 @@
             <w:tcW w:w="4342" w:type="dxa"/>
           </w:tcPr>
           <w:p>
-            <w:r>
+            <w:pPr>
+              <w:rPr>
+                <w:strike/>
+              </w:rPr>
+            </w:pPr>
+            <w:r>
+              <w:rPr>
+                <w:strike/>
+              </w:rPr>
               <w:t>Verificato se l’attore tocca l’attore indicato o la parte del controller indicata.</w:t>
             </w:r>
           </w:p>
@@ -3872,17 +4280,12 @@
         <w:tc>
           <w:tcPr>
             <w:tcW w:w="2499" w:type="dxa"/>
-            <w:shd w:val="clear" w:color="auto" w:fill="auto"/>
+            <w:shd w:val="clear" w:color="auto" w:fill="A8D08D" w:themeFill="accent6" w:themeFillTint="99"/>
           </w:tcPr>
           <w:p>
             <w:r>
               <w:lastRenderedPageBreak/>
-              <w:t>Posizione {x</w:t>
-            </w:r>
-            <w:bookmarkStart w:id="0" w:name="_GoBack"/>
-            <w:bookmarkEnd w:id="0"/>
-            <w:r>
-              <w:t>, y, z} del controller {sinistro, destro}</w:t>
+              <w:t>Posizione {x, y, z} del controller {sinistro, destro}</w:t>
             </w:r>
           </w:p>
         </w:tc>
@@ -3921,7 +4324,7 @@
         <w:tc>
           <w:tcPr>
             <w:tcW w:w="2499" w:type="dxa"/>
-            <w:shd w:val="clear" w:color="auto" w:fill="auto"/>
+            <w:shd w:val="clear" w:color="auto" w:fill="A8D08D" w:themeFill="accent6" w:themeFillTint="99"/>
           </w:tcPr>
           <w:p>
             <w:r>
@@ -3964,7 +4367,7 @@
         <w:tc>
           <w:tcPr>
             <w:tcW w:w="2499" w:type="dxa"/>
-            <w:shd w:val="clear" w:color="auto" w:fill="auto"/>
+            <w:shd w:val="clear" w:color="auto" w:fill="A8D08D" w:themeFill="accent6" w:themeFillTint="99"/>
           </w:tcPr>
           <w:p>
             <w:r>
@@ -4007,7 +4410,7 @@
         <w:tc>
           <w:tcPr>
             <w:tcW w:w="2499" w:type="dxa"/>
-            <w:shd w:val="clear" w:color="auto" w:fill="auto"/>
+            <w:shd w:val="clear" w:color="auto" w:fill="A8D08D" w:themeFill="accent6" w:themeFillTint="99"/>
           </w:tcPr>
           <w:p>
             <w:r>
@@ -4050,7 +4453,7 @@
         <w:tc>
           <w:tcPr>
             <w:tcW w:w="2499" w:type="dxa"/>
-            <w:shd w:val="clear" w:color="auto" w:fill="auto"/>
+            <w:shd w:val="clear" w:color="auto" w:fill="A8D08D" w:themeFill="accent6" w:themeFillTint="99"/>
           </w:tcPr>
           <w:p>
             <w:r>
@@ -4069,7 +4472,15 @@
             <w:tcW w:w="1404" w:type="dxa"/>
           </w:tcPr>
           <w:p>
-            <w:r>
+            <w:pPr>
+              <w:rPr>
+                <w:strike/>
+              </w:rPr>
+            </w:pPr>
+            <w:r>
+              <w:rPr>
+                <w:strike/>
+              </w:rPr>
               <w:t>Sensori</w:t>
             </w:r>
           </w:p>
@@ -4079,7 +4490,15 @@
             <w:tcW w:w="1377" w:type="dxa"/>
           </w:tcPr>
           <w:p>
-            <w:r>
+            <w:pPr>
+              <w:rPr>
+                <w:strike/>
+              </w:rPr>
+            </w:pPr>
+            <w:r>
+              <w:rPr>
+                <w:strike/>
+              </w:rPr>
               <w:t>Riferimento a booleano</w:t>
             </w:r>
           </w:p>
@@ -4089,7 +4508,15 @@
             <w:tcW w:w="4342" w:type="dxa"/>
           </w:tcPr>
           <w:p>
-            <w:r>
+            <w:pPr>
+              <w:rPr>
+                <w:strike/>
+              </w:rPr>
+            </w:pPr>
+            <w:r>
+              <w:rPr>
+                <w:strike/>
+              </w:rPr>
               <w:t>Usato per accedere ai bottoni dei controller</w:t>
             </w:r>
           </w:p>
@@ -4105,7 +4532,15 @@
             <w:shd w:val="clear" w:color="auto" w:fill="auto"/>
           </w:tcPr>
           <w:p>
-            <w:r>
+            <w:pPr>
+              <w:rPr>
+                <w:strike/>
+              </w:rPr>
+            </w:pPr>
+            <w:r>
+              <w:rPr>
+                <w:strike/>
+              </w:rPr>
               <w:t>Distanza da {altro attore o controller}</w:t>
             </w:r>
           </w:p>
@@ -4115,7 +4550,15 @@
             <w:tcW w:w="1404" w:type="dxa"/>
           </w:tcPr>
           <w:p>
-            <w:r>
+            <w:pPr>
+              <w:rPr>
+                <w:strike/>
+              </w:rPr>
+            </w:pPr>
+            <w:r>
+              <w:rPr>
+                <w:strike/>
+              </w:rPr>
               <w:t>Sensori</w:t>
             </w:r>
           </w:p>
@@ -4125,7 +4568,15 @@
             <w:tcW w:w="1377" w:type="dxa"/>
           </w:tcPr>
           <w:p>
-            <w:r>
+            <w:pPr>
+              <w:rPr>
+                <w:strike/>
+              </w:rPr>
+            </w:pPr>
+            <w:r>
+              <w:rPr>
+                <w:strike/>
+              </w:rPr>
               <w:t>Riferimento a numero</w:t>
             </w:r>
           </w:p>
@@ -4135,7 +4586,15 @@
             <w:tcW w:w="4342" w:type="dxa"/>
           </w:tcPr>
           <w:p>
-            <w:r>
+            <w:pPr>
+              <w:rPr>
+                <w:strike/>
+              </w:rPr>
+            </w:pPr>
+            <w:r>
+              <w:rPr>
+                <w:strike/>
+              </w:rPr>
               <w:t>Usato per accedere alla distanza dell’attore corrente dall’elemento indicato.</w:t>
             </w:r>
           </w:p>
@@ -4199,7 +4658,7 @@
         <w:tc>
           <w:tcPr>
             <w:tcW w:w="2499" w:type="dxa"/>
-            <w:shd w:val="clear" w:color="auto" w:fill="auto"/>
+            <w:shd w:val="clear" w:color="auto" w:fill="A8D08D" w:themeFill="accent6" w:themeFillTint="99"/>
           </w:tcPr>
           <w:p>
             <w:r>
@@ -4248,7 +4707,15 @@
             <w:shd w:val="clear" w:color="auto" w:fill="auto"/>
           </w:tcPr>
           <w:p>
-            <w:r>
+            <w:pPr>
+              <w:rPr>
+                <w:strike/>
+              </w:rPr>
+            </w:pPr>
+            <w:r>
+              <w:rPr>
+                <w:strike/>
+              </w:rPr>
               <w:t>{posizione x, y, z, rotazione x, y, z, dimensione, volume} di {lista attori}</w:t>
             </w:r>
           </w:p>
@@ -4258,7 +4725,15 @@
             <w:tcW w:w="1404" w:type="dxa"/>
           </w:tcPr>
           <w:p>
-            <w:r>
+            <w:pPr>
+              <w:rPr>
+                <w:strike/>
+              </w:rPr>
+            </w:pPr>
+            <w:r>
+              <w:rPr>
+                <w:strike/>
+              </w:rPr>
               <w:t>Sensori</w:t>
             </w:r>
           </w:p>
@@ -4268,7 +4743,15 @@
             <w:tcW w:w="1377" w:type="dxa"/>
           </w:tcPr>
           <w:p>
-            <w:r>
+            <w:pPr>
+              <w:rPr>
+                <w:strike/>
+              </w:rPr>
+            </w:pPr>
+            <w:r>
+              <w:rPr>
+                <w:strike/>
+              </w:rPr>
               <w:t>Riferimento a numero</w:t>
             </w:r>
           </w:p>
@@ -4278,7 +4761,15 @@
             <w:tcW w:w="4342" w:type="dxa"/>
           </w:tcPr>
           <w:p>
-            <w:r>
+            <w:pPr>
+              <w:rPr>
+                <w:strike/>
+              </w:rPr>
+            </w:pPr>
+            <w:r>
+              <w:rPr>
+                <w:strike/>
+              </w:rPr>
               <w:t>Usato per ottenere il valore di una proprietà di altri attori.</w:t>
             </w:r>
           </w:p>
@@ -5561,7 +6052,7 @@
         <w:tc>
           <w:tcPr>
             <w:tcW w:w="2499" w:type="dxa"/>
-            <w:shd w:val="clear" w:color="auto" w:fill="auto"/>
+            <w:shd w:val="clear" w:color="auto" w:fill="A8D08D" w:themeFill="accent6" w:themeFillTint="99"/>
           </w:tcPr>
           <w:p>
             <w:r>
@@ -5618,7 +6109,7 @@
         <w:tc>
           <w:tcPr>
             <w:tcW w:w="2499" w:type="dxa"/>
-            <w:shd w:val="clear" w:color="auto" w:fill="auto"/>
+            <w:shd w:val="clear" w:color="auto" w:fill="A8D08D" w:themeFill="accent6" w:themeFillTint="99"/>
           </w:tcPr>
           <w:p>
             <w:r>
@@ -5680,7 +6171,7 @@
         <w:tc>
           <w:tcPr>
             <w:tcW w:w="2499" w:type="dxa"/>
-            <w:shd w:val="clear" w:color="auto" w:fill="auto"/>
+            <w:shd w:val="clear" w:color="auto" w:fill="A8D08D" w:themeFill="accent6" w:themeFillTint="99"/>
           </w:tcPr>
           <w:p>
             <w:r>
@@ -5742,7 +6233,7 @@
         <w:tc>
           <w:tcPr>
             <w:tcW w:w="2499" w:type="dxa"/>
-            <w:shd w:val="clear" w:color="auto" w:fill="auto"/>
+            <w:shd w:val="clear" w:color="auto" w:fill="A8D08D" w:themeFill="accent6" w:themeFillTint="99"/>
           </w:tcPr>
           <w:p>
             <w:r>

</xml_diff>